<commit_message>
testbench screenshots: add, sub, mul, div, neg
</commit_message>
<xml_diff>
--- a/testbenches.docx
+++ b/testbenches.docx
@@ -102,6 +102,150 @@
       </w:r>
     </w:p>
     <w:p/>
+    <w:p>
+      <w:proofErr w:type="spellStart"/>
+      <w:r>
+        <w:lastRenderedPageBreak/>
+        <w:t>datapath_neg_tb</w:t>
+      </w:r>
+      <w:proofErr w:type="spellEnd"/>
+    </w:p>
+    <w:p>
+      <w:r>
+        <w:drawing>
+          <wp:inline distT="0" distB="0" distL="0" distR="0" wp14:anchorId="363F3B7B" wp14:editId="3D4E860C">
+            <wp:extent cx="5943600" cy="3163570"/>
+            <wp:effectExtent l="0" t="0" r="0" b="0"/>
+            <wp:docPr id="3" name="Picture 3" descr="A screenshot of a computer&#10;&#10;Description automatically generated"/>
+            <wp:cNvGraphicFramePr>
+              <a:graphicFrameLocks xmlns:a="http://schemas.openxmlformats.org/drawingml/2006/main" noChangeAspect="1"/>
+            </wp:cNvGraphicFramePr>
+            <a:graphic xmlns:a="http://schemas.openxmlformats.org/drawingml/2006/main">
+              <a:graphicData uri="http://schemas.openxmlformats.org/drawingml/2006/picture">
+                <pic:pic xmlns:pic="http://schemas.openxmlformats.org/drawingml/2006/picture">
+                  <pic:nvPicPr>
+                    <pic:cNvPr id="3" name="Picture 3" descr="A screenshot of a computer&#10;&#10;Description automatically generated"/>
+                    <pic:cNvPicPr/>
+                  </pic:nvPicPr>
+                  <pic:blipFill>
+                    <a:blip r:embed="rId6"/>
+                    <a:stretch>
+                      <a:fillRect/>
+                    </a:stretch>
+                  </pic:blipFill>
+                  <pic:spPr>
+                    <a:xfrm>
+                      <a:off x="0" y="0"/>
+                      <a:ext cx="5943600" cy="3163570"/>
+                    </a:xfrm>
+                    <a:prstGeom prst="rect">
+                      <a:avLst/>
+                    </a:prstGeom>
+                  </pic:spPr>
+                </pic:pic>
+              </a:graphicData>
+            </a:graphic>
+          </wp:inline>
+        </w:drawing>
+      </w:r>
+    </w:p>
+    <w:p/>
+    <w:p>
+      <w:proofErr w:type="spellStart"/>
+      <w:r>
+        <w:t>datapath_sub_tb</w:t>
+      </w:r>
+      <w:proofErr w:type="spellEnd"/>
+    </w:p>
+    <w:p>
+      <w:r>
+        <w:drawing>
+          <wp:inline distT="0" distB="0" distL="0" distR="0" wp14:anchorId="21826F47" wp14:editId="291610F1">
+            <wp:extent cx="5943600" cy="3169285"/>
+            <wp:effectExtent l="0" t="0" r="0" b="0"/>
+            <wp:docPr id="4" name="Picture 4" descr="A screen shot of a computer&#10;&#10;Description automatically generated"/>
+            <wp:cNvGraphicFramePr>
+              <a:graphicFrameLocks xmlns:a="http://schemas.openxmlformats.org/drawingml/2006/main" noChangeAspect="1"/>
+            </wp:cNvGraphicFramePr>
+            <a:graphic xmlns:a="http://schemas.openxmlformats.org/drawingml/2006/main">
+              <a:graphicData uri="http://schemas.openxmlformats.org/drawingml/2006/picture">
+                <pic:pic xmlns:pic="http://schemas.openxmlformats.org/drawingml/2006/picture">
+                  <pic:nvPicPr>
+                    <pic:cNvPr id="4" name="Picture 4" descr="A screen shot of a computer&#10;&#10;Description automatically generated"/>
+                    <pic:cNvPicPr/>
+                  </pic:nvPicPr>
+                  <pic:blipFill>
+                    <a:blip r:embed="rId7"/>
+                    <a:stretch>
+                      <a:fillRect/>
+                    </a:stretch>
+                  </pic:blipFill>
+                  <pic:spPr>
+                    <a:xfrm>
+                      <a:off x="0" y="0"/>
+                      <a:ext cx="5943600" cy="3169285"/>
+                    </a:xfrm>
+                    <a:prstGeom prst="rect">
+                      <a:avLst/>
+                    </a:prstGeom>
+                  </pic:spPr>
+                </pic:pic>
+              </a:graphicData>
+            </a:graphic>
+          </wp:inline>
+        </w:drawing>
+      </w:r>
+    </w:p>
+    <w:p/>
+    <w:p/>
+    <w:p/>
+    <w:p>
+      <w:proofErr w:type="spellStart"/>
+      <w:r>
+        <w:lastRenderedPageBreak/>
+        <w:t>datapath_mul_tb</w:t>
+      </w:r>
+      <w:proofErr w:type="spellEnd"/>
+    </w:p>
+    <w:p>
+      <w:r>
+        <w:drawing>
+          <wp:inline distT="0" distB="0" distL="0" distR="0" wp14:anchorId="2923D666" wp14:editId="56810C1C">
+            <wp:extent cx="5943600" cy="3148330"/>
+            <wp:effectExtent l="0" t="0" r="0" b="0"/>
+            <wp:docPr id="5" name="Picture 5" descr="A screenshot of a computer&#10;&#10;Description automatically generated"/>
+            <wp:cNvGraphicFramePr>
+              <a:graphicFrameLocks xmlns:a="http://schemas.openxmlformats.org/drawingml/2006/main" noChangeAspect="1"/>
+            </wp:cNvGraphicFramePr>
+            <a:graphic xmlns:a="http://schemas.openxmlformats.org/drawingml/2006/main">
+              <a:graphicData uri="http://schemas.openxmlformats.org/drawingml/2006/picture">
+                <pic:pic xmlns:pic="http://schemas.openxmlformats.org/drawingml/2006/picture">
+                  <pic:nvPicPr>
+                    <pic:cNvPr id="5" name="Picture 5" descr="A screenshot of a computer&#10;&#10;Description automatically generated"/>
+                    <pic:cNvPicPr/>
+                  </pic:nvPicPr>
+                  <pic:blipFill>
+                    <a:blip r:embed="rId8"/>
+                    <a:stretch>
+                      <a:fillRect/>
+                    </a:stretch>
+                  </pic:blipFill>
+                  <pic:spPr>
+                    <a:xfrm>
+                      <a:off x="0" y="0"/>
+                      <a:ext cx="5943600" cy="3148330"/>
+                    </a:xfrm>
+                    <a:prstGeom prst="rect">
+                      <a:avLst/>
+                    </a:prstGeom>
+                  </pic:spPr>
+                </pic:pic>
+              </a:graphicData>
+            </a:graphic>
+          </wp:inline>
+        </w:drawing>
+      </w:r>
+    </w:p>
     <w:sectPr>
       <w:pgSz w:w="12240" w:h="15840"/>
       <w:pgMar w:top="1440" w:right="1440" w:bottom="1440" w:left="1440" w:header="720" w:footer="720" w:gutter="0"/>

</xml_diff>

<commit_message>
Post phase 1 demo
</commit_message>
<xml_diff>
--- a/testbenches.docx
+++ b/testbenches.docx
@@ -267,9 +267,9 @@
     <w:p>
       <w:r>
         <w:drawing>
-          <wp:inline distT="0" distB="0" distL="0" distR="0" wp14:anchorId="3125F7BA" wp14:editId="6A9E0240">
-            <wp:extent cx="4914900" cy="3635241"/>
-            <wp:effectExtent l="0" t="0" r="0" b="3810"/>
+          <wp:inline distT="0" distB="0" distL="0" distR="0" wp14:anchorId="3125F7BA" wp14:editId="7976FA28">
+            <wp:extent cx="5467350" cy="4043854"/>
+            <wp:effectExtent l="0" t="0" r="0" b="0"/>
             <wp:docPr id="6" name="Picture 6" descr="A screenshot of a computer&#10;&#10;Description automatically generated"/>
             <wp:cNvGraphicFramePr>
               <a:graphicFrameLocks xmlns:a="http://schemas.openxmlformats.org/drawingml/2006/main" noChangeAspect="1"/>
@@ -290,7 +290,7 @@
                   <pic:spPr>
                     <a:xfrm>
                       <a:off x="0" y="0"/>
-                      <a:ext cx="4915577" cy="3635742"/>
+                      <a:ext cx="5481122" cy="4054040"/>
                     </a:xfrm>
                     <a:prstGeom prst="rect">
                       <a:avLst/>
@@ -303,7 +303,6 @@
         </w:drawing>
       </w:r>
     </w:p>
-    <w:p/>
     <w:p>
       <w:proofErr w:type="spellStart"/>
       <w:r>
@@ -315,9 +314,9 @@
     <w:p>
       <w:r>
         <w:drawing>
-          <wp:inline distT="0" distB="0" distL="0" distR="0" wp14:anchorId="51123810" wp14:editId="60B0360B">
-            <wp:extent cx="5943600" cy="4340860"/>
-            <wp:effectExtent l="0" t="0" r="0" b="2540"/>
+          <wp:inline distT="0" distB="0" distL="0" distR="0" wp14:anchorId="51123810" wp14:editId="38EE5972">
+            <wp:extent cx="5486269" cy="3771900"/>
+            <wp:effectExtent l="0" t="0" r="635" b="0"/>
             <wp:docPr id="7" name="Picture 7" descr="A screenshot of a computer&#10;&#10;Description automatically generated"/>
             <wp:cNvGraphicFramePr>
               <a:graphicFrameLocks xmlns:a="http://schemas.openxmlformats.org/drawingml/2006/main" noChangeAspect="1"/>
@@ -338,7 +337,102 @@
                   <pic:spPr>
                     <a:xfrm>
                       <a:off x="0" y="0"/>
-                      <a:ext cx="5943600" cy="4340860"/>
+                      <a:ext cx="5499853" cy="3781239"/>
+                    </a:xfrm>
+                    <a:prstGeom prst="rect">
+                      <a:avLst/>
+                    </a:prstGeom>
+                  </pic:spPr>
+                </pic:pic>
+              </a:graphicData>
+            </a:graphic>
+          </wp:inline>
+        </w:drawing>
+      </w:r>
+    </w:p>
+    <w:p/>
+    <w:p>
+      <w:proofErr w:type="spellStart"/>
+      <w:r>
+        <w:t>datapath_shr_tb</w:t>
+      </w:r>
+      <w:proofErr w:type="spellEnd"/>
+    </w:p>
+    <w:p>
+      <w:r>
+        <w:drawing>
+          <wp:inline distT="0" distB="0" distL="0" distR="0" wp14:anchorId="746E3466" wp14:editId="4D95EC99">
+            <wp:extent cx="5781675" cy="3228975"/>
+            <wp:effectExtent l="0" t="0" r="9525" b="9525"/>
+            <wp:docPr id="8" name="Picture 8" descr="A screenshot of a computer&#10;&#10;Description automatically generated"/>
+            <wp:cNvGraphicFramePr>
+              <a:graphicFrameLocks xmlns:a="http://schemas.openxmlformats.org/drawingml/2006/main" noChangeAspect="1"/>
+            </wp:cNvGraphicFramePr>
+            <a:graphic xmlns:a="http://schemas.openxmlformats.org/drawingml/2006/main">
+              <a:graphicData uri="http://schemas.openxmlformats.org/drawingml/2006/picture">
+                <pic:pic xmlns:pic="http://schemas.openxmlformats.org/drawingml/2006/picture">
+                  <pic:nvPicPr>
+                    <pic:cNvPr id="8" name="Picture 8" descr="A screenshot of a computer&#10;&#10;Description automatically generated"/>
+                    <pic:cNvPicPr/>
+                  </pic:nvPicPr>
+                  <pic:blipFill>
+                    <a:blip r:embed="rId11"/>
+                    <a:stretch>
+                      <a:fillRect/>
+                    </a:stretch>
+                  </pic:blipFill>
+                  <pic:spPr>
+                    <a:xfrm>
+                      <a:off x="0" y="0"/>
+                      <a:ext cx="5811074" cy="3245394"/>
+                    </a:xfrm>
+                    <a:prstGeom prst="rect">
+                      <a:avLst/>
+                    </a:prstGeom>
+                  </pic:spPr>
+                </pic:pic>
+              </a:graphicData>
+            </a:graphic>
+          </wp:inline>
+        </w:drawing>
+      </w:r>
+    </w:p>
+    <w:p>
+      <w:proofErr w:type="spellStart"/>
+      <w:r>
+        <w:lastRenderedPageBreak/>
+        <w:t>datapath_shra_tb</w:t>
+      </w:r>
+      <w:proofErr w:type="spellEnd"/>
+      <w:r>
+        <w:tab/>
+      </w:r>
+      <w:r>
+        <w:drawing>
+          <wp:inline distT="0" distB="0" distL="0" distR="0" wp14:anchorId="317CEAC5" wp14:editId="2A71678A">
+            <wp:extent cx="5943600" cy="4212590"/>
+            <wp:effectExtent l="0" t="0" r="0" b="0"/>
+            <wp:docPr id="9" name="Picture 9" descr="A screenshot of a computer&#10;&#10;Description automatically generated"/>
+            <wp:cNvGraphicFramePr>
+              <a:graphicFrameLocks xmlns:a="http://schemas.openxmlformats.org/drawingml/2006/main" noChangeAspect="1"/>
+            </wp:cNvGraphicFramePr>
+            <a:graphic xmlns:a="http://schemas.openxmlformats.org/drawingml/2006/main">
+              <a:graphicData uri="http://schemas.openxmlformats.org/drawingml/2006/picture">
+                <pic:pic xmlns:pic="http://schemas.openxmlformats.org/drawingml/2006/picture">
+                  <pic:nvPicPr>
+                    <pic:cNvPr id="9" name="Picture 9" descr="A screenshot of a computer&#10;&#10;Description automatically generated"/>
+                    <pic:cNvPicPr/>
+                  </pic:nvPicPr>
+                  <pic:blipFill>
+                    <a:blip r:embed="rId12"/>
+                    <a:stretch>
+                      <a:fillRect/>
+                    </a:stretch>
+                  </pic:blipFill>
+                  <pic:spPr>
+                    <a:xfrm>
+                      <a:off x="0" y="0"/>
+                      <a:ext cx="5943600" cy="4212590"/>
                     </a:xfrm>
                     <a:prstGeom prst="rect">
                       <a:avLst/>

</xml_diff>